<commit_message>
Updated according to stage 0
</commit_message>
<xml_diff>
--- a/Macabi-Dental clinic.docx
+++ b/Macabi-Dental clinic.docx
@@ -205,7 +205,7 @@
         </w:rPr>
         <w:t xml:space="preserve"> </w:t>
       </w:r>
-      <w:hyperlink r:id="rId4" w:history="1">
+      <w:hyperlink r:id="rId5" w:history="1">
         <w:r>
           <w:rPr>
             <w:rStyle w:val="Hyperlink"/>
@@ -298,7 +298,7 @@
         </w:rPr>
         <w:t xml:space="preserve"> </w:t>
       </w:r>
-      <w:hyperlink r:id="rId5" w:history="1">
+      <w:hyperlink r:id="rId6" w:history="1">
         <w:r>
           <w:rPr>
             <w:rStyle w:val="Hyperlink"/>
@@ -1022,6 +1022,7 @@
       <w:pPr>
         <w:pStyle w:val="1"/>
         <w:rPr>
+          <w:noProof/>
           <w:rtl/>
         </w:rPr>
       </w:pPr>
@@ -1035,15 +1036,22 @@
       <w:r>
         <w:t>ERD</w:t>
       </w:r>
+    </w:p>
+    <w:p>
+      <w:pPr>
+        <w:rPr>
+          <w:rtl/>
+        </w:rPr>
+      </w:pPr>
       <w:r>
         <w:rPr>
           <w:noProof/>
         </w:rPr>
         <w:drawing>
-          <wp:inline distT="0" distB="0" distL="0" distR="0" wp14:anchorId="7FB94AB7" wp14:editId="5087236E">
-            <wp:extent cx="5927925" cy="4975860"/>
+          <wp:inline distT="0" distB="0" distL="0" distR="0" wp14:anchorId="1BF7097D" wp14:editId="3D7BFB2F">
+            <wp:extent cx="5472430" cy="3756660"/>
             <wp:effectExtent l="0" t="0" r="0" b="0"/>
-            <wp:docPr id="783710370" name="תמונה 2"/>
+            <wp:docPr id="2090380021" name="תמונה 1"/>
             <wp:cNvGraphicFramePr>
               <a:graphicFrameLocks xmlns:a="http://schemas.openxmlformats.org/drawingml/2006/main" noChangeAspect="1"/>
             </wp:cNvGraphicFramePr>
@@ -1051,13 +1059,13 @@
               <a:graphicData uri="http://schemas.openxmlformats.org/drawingml/2006/picture">
                 <pic:pic xmlns:pic="http://schemas.openxmlformats.org/drawingml/2006/picture">
                   <pic:nvPicPr>
-                    <pic:cNvPr id="0" name="Picture 3"/>
+                    <pic:cNvPr id="0" name="Picture 1"/>
                     <pic:cNvPicPr>
                       <a:picLocks noChangeAspect="1" noChangeArrowheads="1"/>
                     </pic:cNvPicPr>
                   </pic:nvPicPr>
                   <pic:blipFill>
-                    <a:blip r:embed="rId6">
+                    <a:blip r:embed="rId7">
                       <a:extLst>
                         <a:ext uri="{28A0092B-C50C-407E-A947-70E740481C1C}">
                           <a14:useLocalDpi xmlns:a14="http://schemas.microsoft.com/office/drawing/2010/main" val="0"/>
@@ -1072,7 +1080,7 @@
                   <pic:spPr bwMode="auto">
                     <a:xfrm>
                       <a:off x="0" y="0"/>
-                      <a:ext cx="5935873" cy="4982532"/>
+                      <a:ext cx="5472430" cy="3756660"/>
                     </a:xfrm>
                     <a:prstGeom prst="rect">
                       <a:avLst/>
@@ -1095,6 +1103,13 @@
           <w:rtl/>
         </w:rPr>
       </w:pPr>
+    </w:p>
+    <w:p>
+      <w:pPr>
+        <w:rPr>
+          <w:rtl/>
+        </w:rPr>
+      </w:pPr>
       <w:r>
         <w:rPr>
           <w:rFonts w:hint="cs"/>
@@ -1428,7 +1443,6 @@
     </w:p>
     <w:p>
       <w:r>
-        <w:lastRenderedPageBreak/>
         <w:t>Office:</w:t>
       </w:r>
     </w:p>
@@ -1503,6 +1517,7 @@
       </w:pPr>
       <w:proofErr w:type="gramStart"/>
       <w:r>
+        <w:lastRenderedPageBreak/>
         <w:t>Treatment:</w:t>
       </w:r>
       <w:r>
@@ -1763,6 +1778,51 @@
             </w:pPr>
             <w:proofErr w:type="spellStart"/>
             <w:r>
+              <w:t>Appointment</w:t>
+            </w:r>
+            <w:r>
+              <w:rPr>
+                <w:u w:val="single"/>
+              </w:rPr>
+              <w:t>Id</w:t>
+            </w:r>
+            <w:proofErr w:type="spellEnd"/>
+          </w:p>
+        </w:tc>
+        <w:tc>
+          <w:tcPr>
+            <w:tcW w:w="4148" w:type="dxa"/>
+          </w:tcPr>
+          <w:p>
+            <w:pPr>
+              <w:rPr>
+                <w:rtl/>
+              </w:rPr>
+            </w:pPr>
+            <w:r>
+              <w:rPr>
+                <w:rFonts w:hint="cs"/>
+                <w:rtl/>
+              </w:rPr>
+              <w:t>מספר זיהוי לתור</w:t>
+            </w:r>
+          </w:p>
+        </w:tc>
+      </w:tr>
+      <w:tr>
+        <w:tc>
+          <w:tcPr>
+            <w:tcW w:w="4148" w:type="dxa"/>
+          </w:tcPr>
+          <w:p>
+            <w:pPr>
+              <w:rPr>
+                <w:u w:val="single"/>
+                <w:rtl/>
+              </w:rPr>
+            </w:pPr>
+            <w:proofErr w:type="spellStart"/>
+            <w:r>
               <w:rPr>
                 <w:u w:val="single"/>
               </w:rPr>
@@ -1802,7 +1862,10 @@
     <w:p>
       <w:proofErr w:type="gramStart"/>
       <w:r>
-        <w:t>Customer:</w:t>
+        <w:t>Patient</w:t>
+      </w:r>
+      <w:r>
+        <w:t>:</w:t>
       </w:r>
       <w:r>
         <w:rPr>
@@ -2380,8 +2443,79 @@
       </w:pPr>
     </w:p>
     <w:p>
-      <w:pPr>
-        <w:rPr>
+      <w:r>
+        <w:rPr>
+          <w:rFonts w:hint="cs"/>
+          <w:rtl/>
+        </w:rPr>
+        <w:t>ה</w:t>
+      </w:r>
+      <w:r>
+        <w:t>ERD</w:t>
+      </w:r>
+      <w:r>
+        <w:rPr>
+          <w:rFonts w:hint="cs"/>
+          <w:rtl/>
+        </w:rPr>
+        <w:t xml:space="preserve"> מנורמלת לפי </w:t>
+      </w:r>
+      <w:r>
+        <w:t>NF</w:t>
+      </w:r>
+      <w:r>
+        <w:rPr>
+          <w:rFonts w:hint="cs"/>
+          <w:rtl/>
+        </w:rPr>
+        <w:t xml:space="preserve">3 כי קודם כל </w:t>
+      </w:r>
+      <w:r>
+        <w:rPr>
+          <w:rtl/>
+        </w:rPr>
+        <w:t>אין תלויות פונקציונליות לא טריוויאליות בין המפתחות המועמדים למאפיינים שאינם מפתח בתוך כל ישות. כל מאפיין שאינו מפתח תלוי במלואו במפתח המועמד</w:t>
+      </w:r>
+      <w:r>
+        <w:t>.</w:t>
+      </w:r>
+      <w:r>
+        <w:rPr>
+          <w:rFonts w:hint="cs"/>
+          <w:rtl/>
+        </w:rPr>
+        <w:t xml:space="preserve"> </w:t>
+      </w:r>
+      <w:r>
+        <w:rPr>
+          <w:rtl/>
+        </w:rPr>
+        <w:t>אין תלויות מעבריות בין מאפיינים שאינם מפתח בתוך כל ישות. כל המאפיינים שאינם מפתח תלויים ישירות במפתח המועמד</w:t>
+      </w:r>
+      <w:r>
+        <w:t>.</w:t>
+      </w:r>
+      <w:r>
+        <w:rPr>
+          <w:rFonts w:hint="cs"/>
+          <w:rtl/>
+        </w:rPr>
+        <w:t xml:space="preserve"> </w:t>
+      </w:r>
+      <w:r>
+        <w:rPr>
+          <w:rtl/>
+        </w:rPr>
+        <w:t>הישויות מחולקות כראוי ליחידות נפרדות, ואין קבוצות חוזרות של מאפיינים</w:t>
+      </w:r>
+      <w:r>
+        <w:t>.</w:t>
+      </w:r>
+    </w:p>
+    <w:p>
+      <w:pPr>
+        <w:rPr>
+          <w:rFonts w:hint="cs"/>
           <w:rtl/>
         </w:rPr>
       </w:pPr>
@@ -2396,6 +2530,127 @@
     </w:sectPr>
   </w:body>
 </w:document>
+</file>
+
+<file path=word/numbering.xml><?xml version="1.0" encoding="utf-8"?>
+<w:numbering xmlns:wpc="http://schemas.microsoft.com/office/word/2010/wordprocessingCanvas" xmlns:cx="http://schemas.microsoft.com/office/drawing/2014/chartex" xmlns:cx1="http://schemas.microsoft.com/office/drawing/2015/9/8/chartex" xmlns:cx2="http://schemas.microsoft.com/office/drawing/2015/10/21/chartex" xmlns:cx3="http://schemas.microsoft.com/office/drawing/2016/5/9/chartex" xmlns:cx4="http://schemas.microsoft.com/office/drawing/2016/5/10/chartex" xmlns:cx5="http://schemas.microsoft.com/office/drawing/2016/5/11/chartex" xmlns:cx6="http://schemas.microsoft.com/office/drawing/2016/5/12/chartex" xmlns:cx7="http://schemas.microsoft.com/office/drawing/2016/5/13/chartex" xmlns:cx8="http://schemas.microsoft.com/office/drawing/2016/5/14/chartex" xmlns:mc="http://schemas.openxmlformats.org/markup-compatibility/2006" xmlns:aink="http://schemas.microsoft.com/office/drawing/2016/ink" xmlns:am3d="http://schemas.microsoft.com/office/drawing/2017/model3d" xmlns:o="urn:schemas-microsoft-com:office:office" xmlns:oel="http://schemas.microsoft.com/office/2019/extlst" xmlns:r="http://schemas.openxmlformats.org/officeDocument/2006/relationships" xmlns:m="http://schemas.openxmlformats.org/officeDocument/2006/math" xmlns:v="urn:schemas-microsoft-com:vml" xmlns:wp14="http://schemas.microsoft.com/office/word/2010/wordprocessingDrawing" xmlns:wp="http://schemas.openxmlformats.org/drawingml/2006/wordprocessingDrawing" xmlns:w10="urn:schemas-microsoft-com:office:word" xmlns:w="http://schemas.openxmlformats.org/wordprocessingml/2006/main" xmlns:w14="http://schemas.microsoft.com/office/word/2010/wordml" xmlns:w15="http://schemas.microsoft.com/office/word/2012/wordml" xmlns:w16cex="http://schemas.microsoft.com/office/word/2018/wordml/cex" xmlns:w16cid="http://schemas.microsoft.com/office/word/2016/wordml/cid" xmlns:w16="http://schemas.microsoft.com/office/word/2018/wordml" xmlns:w16du="http://schemas.microsoft.com/office/word/2023/wordml/word16du" xmlns:w16sdtdh="http://schemas.microsoft.com/office/word/2020/wordml/sdtdatahash" xmlns:w16se="http://schemas.microsoft.com/office/word/2015/wordml/symex" xmlns:wpg="http://schemas.microsoft.com/office/word/2010/wordprocessingGroup" xmlns:wpi="http://schemas.microsoft.com/office/word/2010/wordprocessingInk" xmlns:wne="http://schemas.microsoft.com/office/word/2006/wordml" xmlns:wps="http://schemas.microsoft.com/office/word/2010/wordprocessingShape" mc:Ignorable="w14 w15 w16se w16cid w16 w16cex w16sdtdh w16du wp14">
+  <w:abstractNum w:abstractNumId="0" w15:restartNumberingAfterBreak="0">
+    <w:nsid w:val="708C6DC1"/>
+    <w:multiLevelType w:val="multilevel"/>
+    <w:tmpl w:val="8EE0C2AC"/>
+    <w:lvl w:ilvl="0">
+      <w:start w:val="1"/>
+      <w:numFmt w:val="decimal"/>
+      <w:lvlText w:val="%1."/>
+      <w:lvlJc w:val="left"/>
+      <w:pPr>
+        <w:tabs>
+          <w:tab w:val="num" w:pos="720"/>
+        </w:tabs>
+        <w:ind w:left="720" w:hanging="360"/>
+      </w:pPr>
+    </w:lvl>
+    <w:lvl w:ilvl="1" w:tentative="1">
+      <w:start w:val="1"/>
+      <w:numFmt w:val="decimal"/>
+      <w:lvlText w:val="%2."/>
+      <w:lvlJc w:val="left"/>
+      <w:pPr>
+        <w:tabs>
+          <w:tab w:val="num" w:pos="1440"/>
+        </w:tabs>
+        <w:ind w:left="1440" w:hanging="360"/>
+      </w:pPr>
+    </w:lvl>
+    <w:lvl w:ilvl="2" w:tentative="1">
+      <w:start w:val="1"/>
+      <w:numFmt w:val="decimal"/>
+      <w:lvlText w:val="%3."/>
+      <w:lvlJc w:val="left"/>
+      <w:pPr>
+        <w:tabs>
+          <w:tab w:val="num" w:pos="2160"/>
+        </w:tabs>
+        <w:ind w:left="2160" w:hanging="360"/>
+      </w:pPr>
+    </w:lvl>
+    <w:lvl w:ilvl="3" w:tentative="1">
+      <w:start w:val="1"/>
+      <w:numFmt w:val="decimal"/>
+      <w:lvlText w:val="%4."/>
+      <w:lvlJc w:val="left"/>
+      <w:pPr>
+        <w:tabs>
+          <w:tab w:val="num" w:pos="2880"/>
+        </w:tabs>
+        <w:ind w:left="2880" w:hanging="360"/>
+      </w:pPr>
+    </w:lvl>
+    <w:lvl w:ilvl="4" w:tentative="1">
+      <w:start w:val="1"/>
+      <w:numFmt w:val="decimal"/>
+      <w:lvlText w:val="%5."/>
+      <w:lvlJc w:val="left"/>
+      <w:pPr>
+        <w:tabs>
+          <w:tab w:val="num" w:pos="3600"/>
+        </w:tabs>
+        <w:ind w:left="3600" w:hanging="360"/>
+      </w:pPr>
+    </w:lvl>
+    <w:lvl w:ilvl="5" w:tentative="1">
+      <w:start w:val="1"/>
+      <w:numFmt w:val="decimal"/>
+      <w:lvlText w:val="%6."/>
+      <w:lvlJc w:val="left"/>
+      <w:pPr>
+        <w:tabs>
+          <w:tab w:val="num" w:pos="4320"/>
+        </w:tabs>
+        <w:ind w:left="4320" w:hanging="360"/>
+      </w:pPr>
+    </w:lvl>
+    <w:lvl w:ilvl="6" w:tentative="1">
+      <w:start w:val="1"/>
+      <w:numFmt w:val="decimal"/>
+      <w:lvlText w:val="%7."/>
+      <w:lvlJc w:val="left"/>
+      <w:pPr>
+        <w:tabs>
+          <w:tab w:val="num" w:pos="5040"/>
+        </w:tabs>
+        <w:ind w:left="5040" w:hanging="360"/>
+      </w:pPr>
+    </w:lvl>
+    <w:lvl w:ilvl="7" w:tentative="1">
+      <w:start w:val="1"/>
+      <w:numFmt w:val="decimal"/>
+      <w:lvlText w:val="%8."/>
+      <w:lvlJc w:val="left"/>
+      <w:pPr>
+        <w:tabs>
+          <w:tab w:val="num" w:pos="5760"/>
+        </w:tabs>
+        <w:ind w:left="5760" w:hanging="360"/>
+      </w:pPr>
+    </w:lvl>
+    <w:lvl w:ilvl="8" w:tentative="1">
+      <w:start w:val="1"/>
+      <w:numFmt w:val="decimal"/>
+      <w:lvlText w:val="%9."/>
+      <w:lvlJc w:val="left"/>
+      <w:pPr>
+        <w:tabs>
+          <w:tab w:val="num" w:pos="6480"/>
+        </w:tabs>
+        <w:ind w:left="6480" w:hanging="360"/>
+      </w:pPr>
+    </w:lvl>
+  </w:abstractNum>
+  <w:num w:numId="1" w16cid:durableId="2075665831">
+    <w:abstractNumId w:val="0"/>
+  </w:num>
+</w:numbering>
 </file>
 
 <file path=word/styles.xml><?xml version="1.0" encoding="utf-8"?>
@@ -3004,7 +3259,6 @@
   <w:style w:type="character" w:default="1" w:styleId="a0">
     <w:name w:val="Default Paragraph Font"/>
     <w:uiPriority w:val="1"/>
-    <w:semiHidden/>
     <w:unhideWhenUsed/>
   </w:style>
   <w:style w:type="table" w:default="1" w:styleId="a1">

</xml_diff>